<commit_message>
Modified software requirements specification
</commit_message>
<xml_diff>
--- a/Software Requirements Specification.docx
+++ b/Software Requirements Specification.docx
@@ -333,7 +333,10 @@
     <w:sdt>
       <w:sdtPr>
         <w:rPr>
-          <w:rFonts w:ascii="Agency FB" w:hAnsi="Agency FB"/>
+          <w:rFonts w:ascii="Agency FB" w:eastAsiaTheme="minorHAnsi" w:hAnsi="Agency FB" w:cstheme="minorBidi"/>
+          <w:color w:val="auto"/>
+          <w:sz w:val="22"/>
+          <w:szCs w:val="22"/>
         </w:rPr>
         <w:id w:val="-2124372988"/>
         <w:docPartObj>
@@ -343,13 +346,9 @@
       </w:sdtPr>
       <w:sdtEndPr>
         <w:rPr>
-          <w:rFonts w:eastAsiaTheme="minorHAnsi" w:cstheme="minorBidi"/>
           <w:b/>
           <w:bCs/>
           <w:noProof/>
-          <w:color w:val="auto"/>
-          <w:sz w:val="22"/>
-          <w:szCs w:val="22"/>
         </w:rPr>
       </w:sdtEndPr>
       <w:sdtContent>
@@ -2531,13 +2530,12 @@
           </w:tcPr>
           <w:p>
             <w:pPr>
-              <w:bidi/>
+              <w:pStyle w:val="Default"/>
               <w:jc w:val="center"/>
               <w:rPr>
                 <w:rFonts w:ascii="Agency FB" w:hAnsi="Agency FB" w:cs="Andalus"/>
                 <w:sz w:val="23"/>
                 <w:szCs w:val="23"/>
-                <w:rtl/>
                 <w:lang w:bidi="ar-SY"/>
               </w:rPr>
             </w:pPr>
@@ -2546,9 +2544,63 @@
                 <w:rFonts w:ascii="Agency FB" w:hAnsi="Agency FB" w:cs="Andalus"/>
                 <w:sz w:val="23"/>
                 <w:szCs w:val="23"/>
-                <w:lang w:bidi="ar-SY"/>
-              </w:rPr>
-              <w:t>Trainee Pharmacist</w:t>
+              </w:rPr>
+              <w:t xml:space="preserve">Collection of all the </w:t>
+            </w:r>
+            <w:r>
+              <w:rPr>
+                <w:rStyle w:val="jlqj4b"/>
+                <w:rFonts w:ascii="Agency FB" w:hAnsi="Agency FB" w:cs="Andalus"/>
+                <w:sz w:val="23"/>
+                <w:szCs w:val="23"/>
+                <w:lang w:val="en"/>
+              </w:rPr>
+              <w:t xml:space="preserve">Medicines </w:t>
+            </w:r>
+            <w:r>
+              <w:rPr>
+                <w:rFonts w:ascii="Agency FB" w:hAnsi="Agency FB" w:cs="Andalus"/>
+                <w:sz w:val="23"/>
+                <w:szCs w:val="23"/>
+              </w:rPr>
+              <w:t>information,</w:t>
+            </w:r>
+            <w:r>
+              <w:t xml:space="preserve"> </w:t>
+            </w:r>
+            <w:r>
+              <w:rPr>
+                <w:rFonts w:ascii="Agency FB" w:hAnsi="Agency FB" w:cs="Andalus"/>
+                <w:sz w:val="23"/>
+                <w:szCs w:val="23"/>
+              </w:rPr>
+              <w:t xml:space="preserve">Buying and selling bills </w:t>
+            </w:r>
+            <w:bookmarkStart w:id="8" w:name="_GoBack"/>
+            <w:bookmarkEnd w:id="8"/>
+            <w:r>
+              <w:rPr>
+                <w:rFonts w:ascii="Agency FB" w:hAnsi="Agency FB" w:cs="Andalus"/>
+                <w:sz w:val="23"/>
+                <w:szCs w:val="23"/>
+              </w:rPr>
+              <w:t xml:space="preserve">and </w:t>
+            </w:r>
+            <w:r>
+              <w:rPr>
+                <w:rFonts w:ascii="Agency FB" w:hAnsi="Agency FB" w:cs="Andalus"/>
+                <w:sz w:val="23"/>
+                <w:szCs w:val="23"/>
+              </w:rPr>
+              <w:t xml:space="preserve">Supplier </w:t>
+            </w:r>
+            <w:r>
+              <w:rPr>
+                <w:rFonts w:ascii="Agency FB" w:hAnsi="Agency FB" w:cs="Andalus"/>
+                <w:sz w:val="23"/>
+                <w:szCs w:val="23"/>
+              </w:rPr>
+              <w:t>information</w:t>
             </w:r>
           </w:p>
         </w:tc>
@@ -2573,8 +2625,9 @@
                 <w:rFonts w:ascii="Agency FB" w:hAnsi="Agency FB" w:cs="Andalus"/>
                 <w:sz w:val="23"/>
                 <w:szCs w:val="23"/>
-              </w:rPr>
-              <w:t>Assistant</w:t>
+                <w:lang w:bidi="ar-SY"/>
+              </w:rPr>
+              <w:t>Database</w:t>
             </w:r>
           </w:p>
         </w:tc>
@@ -2592,38 +2645,28 @@
               <w:pStyle w:val="Default"/>
               <w:jc w:val="center"/>
               <w:rPr>
+                <w:rFonts w:ascii="Agency FB" w:hAnsi="Agency FB" w:cs="Andalus" w:hint="cs"/>
+                <w:sz w:val="23"/>
+                <w:szCs w:val="23"/>
+                <w:rtl/>
+                <w:lang w:bidi="ar-SY"/>
+              </w:rPr>
+            </w:pPr>
+            <w:r>
+              <w:rPr>
                 <w:rFonts w:ascii="Agency FB" w:hAnsi="Agency FB" w:cs="Andalus"/>
                 <w:sz w:val="23"/>
                 <w:szCs w:val="23"/>
-                <w:rtl/>
-                <w:lang w:bidi="ar-SY"/>
-              </w:rPr>
-            </w:pPr>
+              </w:rPr>
+              <w:t>P</w:t>
+            </w:r>
             <w:r>
               <w:rPr>
                 <w:rFonts w:ascii="Agency FB" w:hAnsi="Agency FB" w:cs="Andalus"/>
                 <w:sz w:val="23"/>
                 <w:szCs w:val="23"/>
               </w:rPr>
-              <w:t xml:space="preserve">Collection of all the </w:t>
-            </w:r>
-            <w:r>
-              <w:rPr>
-                <w:rStyle w:val="jlqj4b"/>
-                <w:rFonts w:ascii="Agency FB" w:hAnsi="Agency FB" w:cs="Andalus"/>
-                <w:sz w:val="23"/>
-                <w:szCs w:val="23"/>
-                <w:lang w:val="en"/>
-              </w:rPr>
-              <w:t xml:space="preserve">Medicines </w:t>
-            </w:r>
-            <w:r>
-              <w:rPr>
-                <w:rFonts w:ascii="Agency FB" w:hAnsi="Agency FB" w:cs="Andalus"/>
-                <w:sz w:val="23"/>
-                <w:szCs w:val="23"/>
-              </w:rPr>
-              <w:t xml:space="preserve">information </w:t>
+              <w:t>harmacy money box</w:t>
             </w:r>
           </w:p>
         </w:tc>
@@ -2639,18 +2682,26 @@
                 <w:rFonts w:ascii="Agency FB" w:hAnsi="Agency FB" w:cs="Andalus"/>
                 <w:sz w:val="23"/>
                 <w:szCs w:val="23"/>
-                <w:rtl/>
                 <w:lang w:bidi="ar-SY"/>
               </w:rPr>
             </w:pPr>
             <w:r>
               <w:rPr>
-                <w:rFonts w:ascii="Agency FB" w:hAnsi="Agency FB" w:cs="Andalus"/>
-                <w:sz w:val="23"/>
-                <w:szCs w:val="23"/>
-                <w:lang w:bidi="ar-SY"/>
-              </w:rPr>
-              <w:t>Database</w:t>
+                <w:rFonts w:ascii="Agency FB" w:eastAsia="Times New Roman" w:hAnsi="Agency FB" w:cs="Times New Roman"/>
+                <w:sz w:val="23"/>
+                <w:szCs w:val="23"/>
+                <w:lang w:val="en" w:bidi="ar-SY"/>
+              </w:rPr>
+              <w:t>F</w:t>
+            </w:r>
+            <w:r>
+              <w:rPr>
+                <w:rFonts w:ascii="Agency FB" w:eastAsia="Times New Roman" w:hAnsi="Agency FB" w:cs="Times New Roman"/>
+                <w:sz w:val="23"/>
+                <w:szCs w:val="23"/>
+                <w:lang w:val="en" w:bidi="ar-SY"/>
+              </w:rPr>
+              <w:t>und</w:t>
             </w:r>
           </w:p>
         </w:tc>
@@ -2668,19 +2719,21 @@
               <w:pStyle w:val="Default"/>
               <w:jc w:val="center"/>
               <w:rPr>
+                <w:rFonts w:ascii="Agency FB" w:hAnsi="Agency FB" w:cs="Andalus" w:hint="cs"/>
+                <w:sz w:val="23"/>
+                <w:szCs w:val="23"/>
+                <w:rtl/>
+                <w:lang w:bidi="ar-SY"/>
+              </w:rPr>
+            </w:pPr>
+            <w:r>
+              <w:rPr>
                 <w:rFonts w:ascii="Agency FB" w:hAnsi="Agency FB" w:cs="Andalus"/>
                 <w:sz w:val="23"/>
                 <w:szCs w:val="23"/>
-                <w:rtl/>
-              </w:rPr>
-            </w:pPr>
-            <w:r>
-              <w:rPr>
-                <w:rFonts w:ascii="Agency FB" w:hAnsi="Agency FB" w:cs="Andalus"/>
-                <w:sz w:val="23"/>
-                <w:szCs w:val="23"/>
-              </w:rPr>
-              <w:t xml:space="preserve">A document that completely describes all of the functions of a proposed system and the constraints under which it must operate. For example, this document. </w:t>
+                <w:lang w:bidi="ar-SY"/>
+              </w:rPr>
+              <w:t>Information about the quantity purchased of this drug and the quantity sold, with prices and dates</w:t>
             </w:r>
           </w:p>
         </w:tc>
@@ -2693,21 +2746,51 @@
               <w:bidi/>
               <w:jc w:val="center"/>
               <w:rPr>
-                <w:rFonts w:ascii="Agency FB" w:hAnsi="Agency FB" w:cs="Andalus"/>
-                <w:sz w:val="23"/>
-                <w:szCs w:val="23"/>
-                <w:rtl/>
-                <w:lang w:bidi="ar-SY"/>
+                <w:rFonts w:ascii="Agency FB" w:eastAsia="Times New Roman" w:hAnsi="Agency FB" w:cs="Times New Roman"/>
+                <w:sz w:val="23"/>
+                <w:szCs w:val="23"/>
+                <w:lang w:val="en" w:bidi="ar-SY"/>
               </w:rPr>
             </w:pPr>
             <w:r>
               <w:rPr>
-                <w:rFonts w:ascii="Agency FB" w:hAnsi="Agency FB" w:cs="Andalus"/>
-                <w:sz w:val="23"/>
-                <w:szCs w:val="23"/>
-                <w:lang w:bidi="ar-SY"/>
-              </w:rPr>
-              <w:t>Software Requirements Specification</w:t>
+                <w:rFonts w:ascii="Agency FB" w:hAnsi="Agency FB"/>
+                <w:sz w:val="23"/>
+                <w:szCs w:val="23"/>
+              </w:rPr>
+              <w:t>T</w:t>
+            </w:r>
+            <w:r>
+              <w:rPr>
+                <w:rFonts w:ascii="Agency FB" w:hAnsi="Agency FB"/>
+                <w:sz w:val="23"/>
+                <w:szCs w:val="23"/>
+              </w:rPr>
+              <w:t xml:space="preserve">he movement of </w:t>
+            </w:r>
+            <w:r>
+              <w:rPr>
+                <w:rFonts w:ascii="Agency FB" w:hAnsi="Agency FB"/>
+                <w:sz w:val="23"/>
+                <w:szCs w:val="23"/>
+              </w:rPr>
+              <w:t>m</w:t>
+            </w:r>
+            <w:r>
+              <w:rPr>
+                <w:rFonts w:ascii="Agency FB" w:hAnsi="Agency FB"/>
+                <w:sz w:val="23"/>
+                <w:szCs w:val="23"/>
+              </w:rPr>
+              <w:t>edicine</w:t>
+            </w:r>
+            <w:r>
+              <w:rPr>
+                <w:rFonts w:ascii="Agency FB" w:hAnsi="Agency FB"/>
+                <w:sz w:val="23"/>
+                <w:szCs w:val="23"/>
+              </w:rPr>
+              <w:t xml:space="preserve"> sale</w:t>
             </w:r>
           </w:p>
         </w:tc>
@@ -2737,7 +2820,7 @@
                 <w:sz w:val="23"/>
                 <w:szCs w:val="23"/>
               </w:rPr>
-              <w:t xml:space="preserve">Any person with an interest in the project who is not a developer. </w:t>
+              <w:t xml:space="preserve">A document that completely describes all of the functions of a proposed system and the constraints under which it must operate. For example, this document. </w:t>
             </w:r>
           </w:p>
         </w:tc>
@@ -2764,7 +2847,173 @@
                 <w:szCs w:val="23"/>
                 <w:lang w:bidi="ar-SY"/>
               </w:rPr>
+              <w:t>Software Requirements Specification</w:t>
+            </w:r>
+          </w:p>
+        </w:tc>
+      </w:tr>
+      <w:tr>
+        <w:trPr>
+          <w:jc w:val="center"/>
+        </w:trPr>
+        <w:tc>
+          <w:tcPr>
+            <w:tcW w:w="4675" w:type="dxa"/>
+          </w:tcPr>
+          <w:p>
+            <w:pPr>
+              <w:pStyle w:val="Default"/>
+              <w:jc w:val="center"/>
+              <w:rPr>
+                <w:rFonts w:ascii="Agency FB" w:hAnsi="Agency FB" w:cs="Andalus"/>
+                <w:sz w:val="23"/>
+                <w:szCs w:val="23"/>
+                <w:rtl/>
+              </w:rPr>
+            </w:pPr>
+            <w:r>
+              <w:rPr>
+                <w:rFonts w:ascii="Agency FB" w:hAnsi="Agency FB" w:cs="Andalus"/>
+                <w:sz w:val="23"/>
+                <w:szCs w:val="23"/>
+              </w:rPr>
+              <w:t xml:space="preserve">Any person with an interest in the project who is not a developer. </w:t>
+            </w:r>
+          </w:p>
+        </w:tc>
+        <w:tc>
+          <w:tcPr>
+            <w:tcW w:w="4675" w:type="dxa"/>
+          </w:tcPr>
+          <w:p>
+            <w:pPr>
+              <w:bidi/>
+              <w:jc w:val="center"/>
+              <w:rPr>
+                <w:rFonts w:ascii="Agency FB" w:hAnsi="Agency FB" w:cs="Andalus"/>
+                <w:sz w:val="23"/>
+                <w:szCs w:val="23"/>
+                <w:rtl/>
+                <w:lang w:bidi="ar-SY"/>
+              </w:rPr>
+            </w:pPr>
+            <w:r>
+              <w:rPr>
+                <w:rFonts w:ascii="Agency FB" w:hAnsi="Agency FB" w:cs="Andalus"/>
+                <w:sz w:val="23"/>
+                <w:szCs w:val="23"/>
+                <w:lang w:bidi="ar-SY"/>
+              </w:rPr>
               <w:t>Stakeholder</w:t>
+            </w:r>
+          </w:p>
+        </w:tc>
+      </w:tr>
+      <w:tr>
+        <w:trPr>
+          <w:jc w:val="center"/>
+        </w:trPr>
+        <w:tc>
+          <w:tcPr>
+            <w:tcW w:w="4675" w:type="dxa"/>
+          </w:tcPr>
+          <w:p>
+            <w:pPr>
+              <w:pStyle w:val="Default"/>
+              <w:jc w:val="center"/>
+              <w:rPr>
+                <w:rFonts w:ascii="Agency FB" w:hAnsi="Agency FB" w:cs="Andalus"/>
+                <w:sz w:val="23"/>
+                <w:szCs w:val="23"/>
+              </w:rPr>
+            </w:pPr>
+            <w:r>
+              <w:rPr>
+                <w:rStyle w:val="jlqj4b"/>
+                <w:rFonts w:ascii="Agency FB" w:hAnsi="Agency FB"/>
+                <w:sz w:val="23"/>
+                <w:szCs w:val="23"/>
+                <w:lang w:val="en"/>
+              </w:rPr>
+              <w:t>T</w:t>
+            </w:r>
+            <w:r>
+              <w:rPr>
+                <w:rStyle w:val="jlqj4b"/>
+                <w:rFonts w:ascii="Agency FB" w:hAnsi="Agency FB"/>
+                <w:sz w:val="23"/>
+                <w:szCs w:val="23"/>
+                <w:lang w:val="en"/>
+              </w:rPr>
+              <w:t>he perso</w:t>
+            </w:r>
+            <w:r>
+              <w:rPr>
+                <w:rStyle w:val="jlqj4b"/>
+                <w:rFonts w:ascii="Agency FB" w:hAnsi="Agency FB"/>
+                <w:sz w:val="23"/>
+                <w:szCs w:val="23"/>
+                <w:lang w:val="en"/>
+              </w:rPr>
+              <w:t xml:space="preserve">n we are buying the medicine </w:t>
+            </w:r>
+            <w:proofErr w:type="spellStart"/>
+            <w:r>
+              <w:rPr>
+                <w:rStyle w:val="jlqj4b"/>
+                <w:rFonts w:ascii="Agency FB" w:hAnsi="Agency FB"/>
+                <w:sz w:val="23"/>
+                <w:szCs w:val="23"/>
+                <w:lang w:val="en"/>
+              </w:rPr>
+              <w:t>fr</w:t>
+            </w:r>
+            <w:proofErr w:type="spellEnd"/>
+            <w:r>
+              <w:rPr>
+                <w:rStyle w:val="jlqj4b"/>
+                <w:rFonts w:ascii="Agency FB" w:hAnsi="Agency FB"/>
+                <w:sz w:val="23"/>
+                <w:szCs w:val="23"/>
+              </w:rPr>
+              <w:t>o</w:t>
+            </w:r>
+            <w:r>
+              <w:rPr>
+                <w:rStyle w:val="jlqj4b"/>
+                <w:rFonts w:ascii="Agency FB" w:hAnsi="Agency FB"/>
+                <w:sz w:val="23"/>
+                <w:szCs w:val="23"/>
+                <w:lang w:val="en"/>
+              </w:rPr>
+              <w:t>m</w:t>
+            </w:r>
+          </w:p>
+        </w:tc>
+        <w:tc>
+          <w:tcPr>
+            <w:tcW w:w="4675" w:type="dxa"/>
+          </w:tcPr>
+          <w:p>
+            <w:pPr>
+              <w:bidi/>
+              <w:jc w:val="center"/>
+              <w:rPr>
+                <w:rFonts w:ascii="Agency FB" w:hAnsi="Agency FB" w:cs="Andalus"/>
+                <w:sz w:val="23"/>
+                <w:szCs w:val="23"/>
+                <w:lang w:bidi="ar-SY"/>
+              </w:rPr>
+            </w:pPr>
+            <w:r>
+              <w:rPr>
+                <w:rStyle w:val="jlqj4b"/>
+                <w:rFonts w:ascii="Agency FB" w:hAnsi="Agency FB"/>
+                <w:sz w:val="23"/>
+                <w:szCs w:val="23"/>
+                <w:lang w:val="en"/>
+              </w:rPr>
+              <w:t>Supplier</w:t>
             </w:r>
           </w:p>
         </w:tc>
@@ -2855,8 +3104,8 @@
           <w:lang w:bidi="ar-SY"/>
         </w:rPr>
       </w:pPr>
-      <w:bookmarkStart w:id="8" w:name="_Toc73025341"/>
-      <w:bookmarkStart w:id="9" w:name="_Toc73052076"/>
+      <w:bookmarkStart w:id="9" w:name="_Toc73025341"/>
+      <w:bookmarkStart w:id="10" w:name="_Toc73052076"/>
       <w:r>
         <w:rPr>
           <w:rFonts w:ascii="Agency FB" w:hAnsi="Agency FB"/>
@@ -2864,8 +3113,8 @@
         </w:rPr>
         <w:t>1.4 References</w:t>
       </w:r>
-      <w:bookmarkEnd w:id="8"/>
       <w:bookmarkEnd w:id="9"/>
+      <w:bookmarkEnd w:id="10"/>
     </w:p>
     <w:p>
       <w:pPr>
@@ -2911,16 +3160,16 @@
           <w:rFonts w:ascii="Agency FB" w:hAnsi="Agency FB"/>
         </w:rPr>
       </w:pPr>
-      <w:bookmarkStart w:id="10" w:name="_Toc73025342"/>
-      <w:bookmarkStart w:id="11" w:name="_Toc73052077"/>
+      <w:bookmarkStart w:id="11" w:name="_Toc73025342"/>
+      <w:bookmarkStart w:id="12" w:name="_Toc73052077"/>
       <w:r>
         <w:rPr>
           <w:rFonts w:ascii="Agency FB" w:hAnsi="Agency FB"/>
         </w:rPr>
         <w:t>1.5 Overview of Document</w:t>
       </w:r>
-      <w:bookmarkEnd w:id="10"/>
       <w:bookmarkEnd w:id="11"/>
+      <w:bookmarkEnd w:id="12"/>
     </w:p>
     <w:p>
       <w:pPr>
@@ -3017,13 +3266,12 @@
           <w:rFonts w:ascii="Agency FB" w:hAnsi="Agency FB"/>
         </w:rPr>
       </w:pPr>
-      <w:bookmarkStart w:id="12" w:name="_Toc73025343"/>
-      <w:bookmarkStart w:id="13" w:name="_Toc73052078"/>
-      <w:r>
-        <w:rPr>
-          <w:rFonts w:ascii="Agency FB" w:hAnsi="Agency FB"/>
-        </w:rPr>
-        <w:lastRenderedPageBreak/>
+      <w:bookmarkStart w:id="13" w:name="_Toc73025343"/>
+      <w:bookmarkStart w:id="14" w:name="_Toc73052078"/>
+      <w:r>
+        <w:rPr>
+          <w:rFonts w:ascii="Agency FB" w:hAnsi="Agency FB"/>
+        </w:rPr>
         <w:t xml:space="preserve">2.0 </w:t>
       </w:r>
       <w:r>
@@ -3032,8 +3280,8 @@
         </w:rPr>
         <w:t>Overall Description</w:t>
       </w:r>
-      <w:bookmarkEnd w:id="12"/>
       <w:bookmarkEnd w:id="13"/>
+      <w:bookmarkEnd w:id="14"/>
     </w:p>
     <w:p>
       <w:pPr>
@@ -3042,16 +3290,16 @@
           <w:rFonts w:ascii="Agency FB" w:hAnsi="Agency FB"/>
         </w:rPr>
       </w:pPr>
-      <w:bookmarkStart w:id="14" w:name="_Toc73025344"/>
-      <w:bookmarkStart w:id="15" w:name="_Toc73052079"/>
+      <w:bookmarkStart w:id="15" w:name="_Toc73025344"/>
+      <w:bookmarkStart w:id="16" w:name="_Toc73052079"/>
       <w:r>
         <w:rPr>
           <w:rFonts w:ascii="Agency FB" w:hAnsi="Agency FB"/>
         </w:rPr>
         <w:t>2.1 System Environment</w:t>
       </w:r>
-      <w:bookmarkEnd w:id="14"/>
       <w:bookmarkEnd w:id="15"/>
+      <w:bookmarkEnd w:id="16"/>
     </w:p>
     <w:p>
       <w:pPr>
@@ -4487,7 +4735,7 @@
           <w:lang w:bidi="ar-SY"/>
         </w:rPr>
       </w:pPr>
-      <w:bookmarkStart w:id="16" w:name="_Toc73025345"/>
+      <w:bookmarkStart w:id="17" w:name="_Toc73025345"/>
     </w:p>
     <w:p>
       <w:pPr>
@@ -4497,7 +4745,7 @@
           <w:lang w:bidi="ar-SY"/>
         </w:rPr>
       </w:pPr>
-      <w:bookmarkStart w:id="17" w:name="_Toc73052080"/>
+      <w:bookmarkStart w:id="18" w:name="_Toc73052080"/>
       <w:r>
         <w:rPr>
           <w:rFonts w:ascii="Agency FB" w:hAnsi="Agency FB"/>
@@ -4505,8 +4753,8 @@
         </w:rPr>
         <w:t>2.2 Functional Requirements Specification</w:t>
       </w:r>
-      <w:bookmarkEnd w:id="16"/>
       <w:bookmarkEnd w:id="17"/>
+      <w:bookmarkEnd w:id="18"/>
     </w:p>
     <w:p>
       <w:pPr>
@@ -4556,7 +4804,7 @@
           <w:sz w:val="23"/>
           <w:szCs w:val="23"/>
         </w:rPr>
-        <w:t xml:space="preserve"> use </w:t>
+        <w:t xml:space="preserve"> use cases,</w:t>
       </w:r>
       <w:r>
         <w:rPr>
@@ -4564,14 +4812,6 @@
           <w:sz w:val="23"/>
           <w:szCs w:val="23"/>
         </w:rPr>
-        <w:t>cases,</w:t>
-      </w:r>
-      <w:r>
-        <w:rPr>
-          <w:rFonts w:ascii="Agency FB" w:hAnsi="Agency FB"/>
-          <w:sz w:val="23"/>
-          <w:szCs w:val="23"/>
-        </w:rPr>
         <w:t xml:space="preserve"> the System have one use case.</w:t>
       </w:r>
     </w:p>
@@ -4582,7 +4822,7 @@
           <w:rFonts w:ascii="Agency FB" w:hAnsi="Agency FB"/>
         </w:rPr>
       </w:pPr>
-      <w:bookmarkStart w:id="18" w:name="_Toc73025346"/>
+      <w:bookmarkStart w:id="19" w:name="_Toc73025346"/>
     </w:p>
     <w:p/>
     <w:p/>
@@ -4597,12 +4837,11 @@
           <w:lang w:bidi="ar-SY"/>
         </w:rPr>
       </w:pPr>
-      <w:bookmarkStart w:id="19" w:name="_Toc73052081"/>
-      <w:r>
-        <w:rPr>
-          <w:rFonts w:ascii="Agency FB" w:hAnsi="Agency FB"/>
-        </w:rPr>
-        <w:lastRenderedPageBreak/>
+      <w:bookmarkStart w:id="20" w:name="_Toc73052081"/>
+      <w:r>
+        <w:rPr>
+          <w:rFonts w:ascii="Agency FB" w:hAnsi="Agency FB"/>
+        </w:rPr>
         <w:t xml:space="preserve">2.2.1 </w:t>
       </w:r>
       <w:r>
@@ -4619,8 +4858,8 @@
         </w:rPr>
         <w:t>s</w:t>
       </w:r>
-      <w:bookmarkEnd w:id="18"/>
       <w:bookmarkEnd w:id="19"/>
+      <w:bookmarkEnd w:id="20"/>
     </w:p>
     <w:p>
       <w:pPr>
@@ -4908,7 +5147,7 @@
                   <wp:align>center</wp:align>
                 </wp:positionH>
                 <wp:positionV relativeFrom="paragraph">
-                  <wp:posOffset>175571</wp:posOffset>
+                  <wp:posOffset>143206</wp:posOffset>
                 </wp:positionV>
                 <wp:extent cx="1499616" cy="651052"/>
                 <wp:effectExtent l="0" t="0" r="24765" b="15875"/>
@@ -4980,7 +5219,7 @@
           </mc:Choice>
           <mc:Fallback>
             <w:pict>
-              <v:oval w14:anchorId="3108944E" id="Oval 21" o:spid="_x0000_s1033" style="position:absolute;margin-left:0;margin-top:13.8pt;width:118.1pt;height:51.25pt;z-index:251681792;visibility:visible;mso-wrap-style:square;mso-wrap-distance-left:9pt;mso-wrap-distance-top:0;mso-wrap-distance-right:9pt;mso-wrap-distance-bottom:0;mso-position-horizontal:center;mso-position-horizontal-relative:margin;mso-position-vertical:absolute;mso-position-vertical-relative:text;v-text-anchor:middle" o:gfxdata="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" fillcolor="white [3201]" strokecolor="#5b9bd5 [3204]" strokeweight="1pt">
+              <v:oval w14:anchorId="3108944E" id="Oval 21" o:spid="_x0000_s1033" style="position:absolute;margin-left:0;margin-top:11.3pt;width:118.1pt;height:51.25pt;z-index:251681792;visibility:visible;mso-wrap-style:square;mso-wrap-distance-left:9pt;mso-wrap-distance-top:0;mso-wrap-distance-right:9pt;mso-wrap-distance-bottom:0;mso-position-horizontal:center;mso-position-horizontal-relative:margin;mso-position-vertical:absolute;mso-position-vertical-relative:text;v-text-anchor:middle" o:gfxdata="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" fillcolor="white [3201]" strokecolor="#5b9bd5 [3204]" strokeweight="1pt">
                 <v:stroke joinstyle="miter"/>
                 <v:textbox>
                   <w:txbxContent>
@@ -5538,7 +5777,7 @@
                   <wp:align>center</wp:align>
                 </wp:positionH>
                 <wp:positionV relativeFrom="paragraph">
-                  <wp:posOffset>7883</wp:posOffset>
+                  <wp:posOffset>71230</wp:posOffset>
                 </wp:positionV>
                 <wp:extent cx="1499616" cy="651052"/>
                 <wp:effectExtent l="0" t="0" r="24765" b="15875"/>
@@ -5611,7 +5850,7 @@
           </mc:Choice>
           <mc:Fallback>
             <w:pict>
-              <v:oval w14:anchorId="371AA38C" id="Oval 23" o:spid="_x0000_s1035" style="position:absolute;left:0;text-align:left;margin-left:0;margin-top:.6pt;width:118.1pt;height:51.25pt;z-index:251685888;visibility:visible;mso-wrap-style:square;mso-wrap-distance-left:9pt;mso-wrap-distance-top:0;mso-wrap-distance-right:9pt;mso-wrap-distance-bottom:0;mso-position-horizontal:center;mso-position-horizontal-relative:margin;mso-position-vertical:absolute;mso-position-vertical-relative:text;v-text-anchor:middle" o:gfxdata="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" fillcolor="white [3201]" strokecolor="#5b9bd5 [3204]" strokeweight="1pt">
+              <v:oval w14:anchorId="371AA38C" id="Oval 23" o:spid="_x0000_s1035" style="position:absolute;left:0;text-align:left;margin-left:0;margin-top:5.6pt;width:118.1pt;height:51.25pt;z-index:251685888;visibility:visible;mso-wrap-style:square;mso-wrap-distance-left:9pt;mso-wrap-distance-top:0;mso-wrap-distance-right:9pt;mso-wrap-distance-bottom:0;mso-position-horizontal:center;mso-position-horizontal-relative:margin;mso-position-vertical:absolute;mso-position-vertical-relative:text;v-text-anchor:middle" o:gfxdata="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" fillcolor="white [3201]" strokecolor="#5b9bd5 [3204]" strokeweight="1pt">
                 <v:stroke joinstyle="miter"/>
                 <v:textbox>
                   <w:txbxContent>
@@ -6720,7 +6959,7 @@
           <w:lang w:val="en"/>
         </w:rPr>
       </w:pPr>
-      <w:bookmarkStart w:id="20" w:name="_Toc73052082"/>
+      <w:bookmarkStart w:id="21" w:name="_Toc73052082"/>
       <w:r>
         <w:rPr>
           <w:rFonts w:ascii="Agency FB" w:eastAsia="Times New Roman" w:hAnsi="Agency FB"/>
@@ -6728,7 +6967,7 @@
         </w:rPr>
         <w:t>2.2.2 System Use Case</w:t>
       </w:r>
-      <w:bookmarkEnd w:id="20"/>
+      <w:bookmarkEnd w:id="21"/>
     </w:p>
     <w:p>
       <w:pPr>
@@ -7165,7 +7404,25 @@
           <w:szCs w:val="23"/>
           <w:lang w:bidi="ar-SY"/>
         </w:rPr>
-        <w:t xml:space="preserve">1. For each drug type there is a field for the minimum quantity. When the field reaches the minimum quantity, the system performs two </w:t>
+        <w:t xml:space="preserve">1. For each </w:t>
+      </w:r>
+      <w:r>
+        <w:rPr>
+          <w:rFonts w:ascii="Agency FB" w:hAnsi="Agency FB" w:cs="Arabic Typesetting"/>
+          <w:sz w:val="23"/>
+          <w:szCs w:val="23"/>
+          <w:lang w:bidi="ar-SY"/>
+        </w:rPr>
+        <w:t>medicine</w:t>
+      </w:r>
+      <w:r>
+        <w:rPr>
+          <w:rFonts w:ascii="Agency FB" w:hAnsi="Agency FB" w:cs="Arabic Typesetting"/>
+          <w:sz w:val="23"/>
+          <w:szCs w:val="23"/>
+          <w:lang w:bidi="ar-SY"/>
+        </w:rPr>
+        <w:t xml:space="preserve"> type there is a field for the minimum quantity. When the field reaches the minimum quantity, the system performs two </w:t>
       </w:r>
       <w:r>
         <w:rPr>
@@ -7250,7 +7507,7 @@
           <w:szCs w:val="23"/>
           <w:lang w:bidi="ar-SY"/>
         </w:rPr>
-        <w:t xml:space="preserve">2. The system sends a notification to the application when the expiration date of a particular drug approaches, specifying the </w:t>
+        <w:t xml:space="preserve">2. The system sends a notification to the application when the expiration date of a particular </w:t>
       </w:r>
       <w:r>
         <w:rPr>
@@ -7259,7 +7516,7 @@
           <w:szCs w:val="23"/>
           <w:lang w:bidi="ar-SY"/>
         </w:rPr>
-        <w:t>medicine,</w:t>
+        <w:t>medicine</w:t>
       </w:r>
       <w:r>
         <w:rPr>
@@ -7268,6 +7525,24 @@
           <w:szCs w:val="23"/>
           <w:lang w:bidi="ar-SY"/>
         </w:rPr>
+        <w:t xml:space="preserve"> approaches, specifying the </w:t>
+      </w:r>
+      <w:r>
+        <w:rPr>
+          <w:rFonts w:ascii="Agency FB" w:hAnsi="Agency FB" w:cs="Arabic Typesetting"/>
+          <w:sz w:val="23"/>
+          <w:szCs w:val="23"/>
+          <w:lang w:bidi="ar-SY"/>
+        </w:rPr>
+        <w:t>medicine,</w:t>
+      </w:r>
+      <w:r>
+        <w:rPr>
+          <w:rFonts w:ascii="Agency FB" w:hAnsi="Agency FB" w:cs="Arabic Typesetting"/>
+          <w:sz w:val="23"/>
+          <w:szCs w:val="23"/>
+          <w:lang w:bidi="ar-SY"/>
+        </w:rPr>
         <w:t xml:space="preserve"> the expiration date and the current quantity</w:t>
       </w:r>
     </w:p>
@@ -7313,16 +7588,7 @@
           <w:szCs w:val="23"/>
           <w:lang w:bidi="ar-SY"/>
         </w:rPr>
-        <w:t>Section 3.2.2</w:t>
-      </w:r>
-      <w:r>
-        <w:rPr>
-          <w:rFonts w:ascii="Agency FB" w:hAnsi="Agency FB" w:cs="Arabic Typesetting"/>
-          <w:sz w:val="23"/>
-          <w:szCs w:val="23"/>
-          <w:lang w:bidi="ar-SY"/>
-        </w:rPr>
-        <w:t xml:space="preserve">, </w:t>
+        <w:t xml:space="preserve">Section 3.2.2, </w:t>
       </w:r>
       <w:r>
         <w:rPr>
@@ -7342,8 +7608,8 @@
           <w:lang w:bidi="ar-SY"/>
         </w:rPr>
       </w:pPr>
-      <w:bookmarkStart w:id="21" w:name="_Toc73025347"/>
-      <w:bookmarkStart w:id="22" w:name="_Toc73052083"/>
+      <w:bookmarkStart w:id="22" w:name="_Toc73025347"/>
+      <w:bookmarkStart w:id="23" w:name="_Toc73052083"/>
       <w:r>
         <w:rPr>
           <w:rFonts w:ascii="Agency FB" w:hAnsi="Agency FB"/>
@@ -7358,8 +7624,8 @@
         </w:rPr>
         <w:t>Characteristics</w:t>
       </w:r>
-      <w:bookmarkEnd w:id="21"/>
       <w:bookmarkEnd w:id="22"/>
+      <w:bookmarkEnd w:id="23"/>
     </w:p>
     <w:p>
       <w:pPr>
@@ -7433,8 +7699,8 @@
           <w:lang w:bidi="ar-SY"/>
         </w:rPr>
       </w:pPr>
-      <w:bookmarkStart w:id="23" w:name="_Toc73025348"/>
-      <w:bookmarkStart w:id="24" w:name="_Toc73052084"/>
+      <w:bookmarkStart w:id="24" w:name="_Toc73025348"/>
+      <w:bookmarkStart w:id="25" w:name="_Toc73052084"/>
       <w:r>
         <w:rPr>
           <w:rFonts w:ascii="Agency FB" w:hAnsi="Agency FB"/>
@@ -7442,8 +7708,8 @@
         </w:rPr>
         <w:t>2.4 Non-Functional Requirements</w:t>
       </w:r>
-      <w:bookmarkEnd w:id="23"/>
       <w:bookmarkEnd w:id="24"/>
+      <w:bookmarkEnd w:id="25"/>
     </w:p>
     <w:p>
       <w:pPr>
@@ -7518,8 +7784,8 @@
           <w:lang w:bidi="ar-SY"/>
         </w:rPr>
       </w:pPr>
-      <w:bookmarkStart w:id="25" w:name="_Toc73025349"/>
-      <w:bookmarkStart w:id="26" w:name="_Toc73052085"/>
+      <w:bookmarkStart w:id="26" w:name="_Toc73025349"/>
+      <w:bookmarkStart w:id="27" w:name="_Toc73052085"/>
       <w:r>
         <w:rPr>
           <w:rFonts w:ascii="Agency FB" w:hAnsi="Agency FB"/>
@@ -7527,8 +7793,8 @@
         </w:rPr>
         <w:t>3.0 Requirements Specification</w:t>
       </w:r>
-      <w:bookmarkEnd w:id="25"/>
       <w:bookmarkEnd w:id="26"/>
+      <w:bookmarkEnd w:id="27"/>
     </w:p>
     <w:p>
       <w:pPr>
@@ -7539,8 +7805,8 @@
           <w:lang w:bidi="ar-SY"/>
         </w:rPr>
       </w:pPr>
-      <w:bookmarkStart w:id="27" w:name="_Toc73025350"/>
-      <w:bookmarkStart w:id="28" w:name="_Toc73052086"/>
+      <w:bookmarkStart w:id="28" w:name="_Toc73025350"/>
+      <w:bookmarkStart w:id="29" w:name="_Toc73052086"/>
       <w:r>
         <w:rPr>
           <w:rFonts w:ascii="Agency FB" w:hAnsi="Agency FB"/>
@@ -7548,8 +7814,8 @@
         </w:rPr>
         <w:t>3.1 External Interface Requirement</w:t>
       </w:r>
-      <w:bookmarkEnd w:id="27"/>
       <w:bookmarkEnd w:id="28"/>
+      <w:bookmarkEnd w:id="29"/>
     </w:p>
     <w:p>
       <w:pPr>
@@ -7682,8 +7948,8 @@
           <w:lang w:bidi="ar-SY"/>
         </w:rPr>
       </w:pPr>
-      <w:bookmarkStart w:id="29" w:name="_Toc73025351"/>
-      <w:bookmarkStart w:id="30" w:name="_Toc73052087"/>
+      <w:bookmarkStart w:id="30" w:name="_Toc73025351"/>
+      <w:bookmarkStart w:id="31" w:name="_Toc73052087"/>
       <w:r>
         <w:rPr>
           <w:rFonts w:ascii="Agency FB" w:hAnsi="Agency FB"/>
@@ -7705,8 +7971,8 @@
         </w:rPr>
         <w:t xml:space="preserve"> Requirements</w:t>
       </w:r>
-      <w:bookmarkEnd w:id="29"/>
       <w:bookmarkEnd w:id="30"/>
+      <w:bookmarkEnd w:id="31"/>
     </w:p>
     <w:p>
       <w:pPr>
@@ -7716,7 +7982,7 @@
           <w:lang w:val="en"/>
         </w:rPr>
       </w:pPr>
-      <w:bookmarkStart w:id="31" w:name="_Toc73052088"/>
+      <w:bookmarkStart w:id="32" w:name="_Toc73052088"/>
       <w:r>
         <w:rPr>
           <w:rFonts w:ascii="Agency FB" w:hAnsi="Agency FB"/>
@@ -7746,7 +8012,7 @@
         </w:rPr>
         <w:t>data</w:t>
       </w:r>
-      <w:bookmarkEnd w:id="31"/>
+      <w:bookmarkEnd w:id="32"/>
     </w:p>
     <w:tbl>
       <w:tblPr>
@@ -8081,18 +8347,7 @@
                 <w:szCs w:val="23"/>
                 <w:lang w:bidi="ar-SY"/>
               </w:rPr>
-              <w:t>In the other case, the medicine informati</w:t>
-            </w:r>
-            <w:bookmarkStart w:id="32" w:name="_GoBack"/>
-            <w:bookmarkEnd w:id="32"/>
-            <w:r>
-              <w:rPr>
-                <w:rFonts w:ascii="Agency FB" w:hAnsi="Agency FB"/>
-                <w:sz w:val="23"/>
-                <w:szCs w:val="23"/>
-                <w:lang w:bidi="ar-SY"/>
-              </w:rPr>
-              <w:t>on is already available: all the medicine information appears with the possibility of modification.</w:t>
+              <w:t>In the other case, the medicine information is already available: all the medicine information appears with the possibility of modification.</w:t>
             </w:r>
           </w:p>
           <w:p>
@@ -8331,15 +8586,7 @@
                 <w:sz w:val="23"/>
                 <w:szCs w:val="23"/>
               </w:rPr>
-              <w:t xml:space="preserve"> </w:t>
-            </w:r>
-            <w:r>
-              <w:rPr>
-                <w:rFonts w:ascii="Agency FB" w:hAnsi="Agency FB"/>
-                <w:sz w:val="23"/>
-                <w:szCs w:val="23"/>
-              </w:rPr>
-              <w:t>Send Notifications</w:t>
+              <w:t xml:space="preserve"> Send Notifications</w:t>
             </w:r>
           </w:p>
         </w:tc>
@@ -8505,7 +8752,25 @@
                 <w:szCs w:val="23"/>
                 <w:lang w:bidi="ar-SY"/>
               </w:rPr>
-              <w:t>1. For each drug type there is a field for the minimum quantity. When the field reaches the minimum quantity, the system performs two things:</w:t>
+              <w:t xml:space="preserve">1. For each </w:t>
+            </w:r>
+            <w:r>
+              <w:rPr>
+                <w:rFonts w:ascii="Agency FB" w:hAnsi="Agency FB" w:cs="Arabic Typesetting"/>
+                <w:sz w:val="23"/>
+                <w:szCs w:val="23"/>
+                <w:lang w:bidi="ar-SY"/>
+              </w:rPr>
+              <w:t>medicine</w:t>
+            </w:r>
+            <w:r>
+              <w:rPr>
+                <w:rFonts w:ascii="Agency FB" w:hAnsi="Agency FB" w:cs="Arabic Typesetting"/>
+                <w:sz w:val="23"/>
+                <w:szCs w:val="23"/>
+                <w:lang w:bidi="ar-SY"/>
+              </w:rPr>
+              <w:t xml:space="preserve"> type there is a field for the minimum quantity. When the field reaches the minimum quantity, the system performs two things:</w:t>
             </w:r>
           </w:p>
           <w:p>
@@ -8572,7 +8837,25 @@
                 <w:szCs w:val="23"/>
                 <w:lang w:bidi="ar-SY"/>
               </w:rPr>
-              <w:t>2. The system sends a notification to the application when the expiration date of a particular drug approaches, specifying the medicine, the expiration date and the current quantity</w:t>
+              <w:t xml:space="preserve">2. The system sends a notification to the application when the expiration date of a particular </w:t>
+            </w:r>
+            <w:r>
+              <w:rPr>
+                <w:rFonts w:ascii="Agency FB" w:hAnsi="Agency FB" w:cs="Arabic Typesetting"/>
+                <w:sz w:val="23"/>
+                <w:szCs w:val="23"/>
+                <w:lang w:bidi="ar-SY"/>
+              </w:rPr>
+              <w:t>medicine</w:t>
+            </w:r>
+            <w:r>
+              <w:rPr>
+                <w:rFonts w:ascii="Agency FB" w:hAnsi="Agency FB" w:cs="Arabic Typesetting"/>
+                <w:sz w:val="23"/>
+                <w:szCs w:val="23"/>
+                <w:lang w:bidi="ar-SY"/>
+              </w:rPr>
+              <w:t xml:space="preserve"> approaches, specifying the medicine, the expiration date and the current quantity</w:t>
             </w:r>
           </w:p>
           <w:p>
@@ -8983,25 +9266,7 @@
                 <w:szCs w:val="23"/>
                 <w:lang w:bidi="ar-SY"/>
               </w:rPr>
-              <w:t>Price</w:t>
-            </w:r>
-            <w:r>
-              <w:rPr>
-                <w:rFonts w:ascii="Agency FB" w:hAnsi="Agency FB"/>
-                <w:sz w:val="23"/>
-                <w:szCs w:val="23"/>
-                <w:lang w:bidi="ar-SY"/>
-              </w:rPr>
-              <w:t xml:space="preserve"> </w:t>
-            </w:r>
-            <w:r>
-              <w:rPr>
-                <w:rFonts w:ascii="Agency FB" w:hAnsi="Agency FB"/>
-                <w:sz w:val="23"/>
-                <w:szCs w:val="23"/>
-                <w:lang w:bidi="ar-SY"/>
-              </w:rPr>
-              <w:t>of the medicine</w:t>
+              <w:t>Price of the medicine</w:t>
             </w:r>
           </w:p>
         </w:tc>
@@ -9295,17 +9560,7 @@
                 <w:szCs w:val="23"/>
                 <w:lang w:val="en"/>
               </w:rPr>
-              <w:t>Supplier</w:t>
-            </w:r>
-            <w:r>
-              <w:rPr>
-                <w:rStyle w:val="jlqj4b"/>
-                <w:rFonts w:ascii="Agency FB" w:hAnsi="Agency FB"/>
-                <w:sz w:val="23"/>
-                <w:szCs w:val="23"/>
-                <w:lang w:val="en"/>
-              </w:rPr>
-              <w:t xml:space="preserve"> </w:t>
+              <w:t xml:space="preserve">Supplier </w:t>
             </w:r>
             <w:r>
               <w:rPr>
@@ -9459,37 +9714,7 @@
                 <w:szCs w:val="23"/>
                 <w:lang w:val="en"/>
               </w:rPr>
-              <w:t>P</w:t>
-            </w:r>
-            <w:r>
-              <w:rPr>
-                <w:rStyle w:val="jlqj4b"/>
-                <w:rFonts w:ascii="Agency FB" w:hAnsi="Agency FB"/>
-                <w:sz w:val="23"/>
-                <w:szCs w:val="23"/>
-                <w:lang w:val="en"/>
-              </w:rPr>
-              <w:t>harmaceutical</w:t>
-            </w:r>
-            <w:r>
-              <w:rPr>
-                <w:rStyle w:val="jlqj4b"/>
-                <w:rFonts w:ascii="Agency FB" w:hAnsi="Agency FB"/>
-                <w:sz w:val="23"/>
-                <w:szCs w:val="23"/>
-                <w:lang w:val="en"/>
-              </w:rPr>
-              <w:t xml:space="preserve"> c</w:t>
-            </w:r>
-            <w:r>
-              <w:rPr>
-                <w:rStyle w:val="jlqj4b"/>
-                <w:rFonts w:ascii="Agency FB" w:hAnsi="Agency FB"/>
-                <w:sz w:val="23"/>
-                <w:szCs w:val="23"/>
-                <w:lang w:val="en"/>
-              </w:rPr>
-              <w:t>omposition</w:t>
+              <w:t>Pharmaceutical composition</w:t>
             </w:r>
           </w:p>
         </w:tc>
@@ -10036,17 +10261,7 @@
                 <w:szCs w:val="23"/>
                 <w:lang w:val="en"/>
               </w:rPr>
-              <w:t>Supplier</w:t>
-            </w:r>
-            <w:r>
-              <w:rPr>
-                <w:rStyle w:val="jlqj4b"/>
-                <w:rFonts w:ascii="Agency FB" w:hAnsi="Agency FB"/>
-                <w:sz w:val="23"/>
-                <w:szCs w:val="23"/>
-                <w:lang w:val="en"/>
-              </w:rPr>
-              <w:t xml:space="preserve"> Name</w:t>
+              <w:t>Supplier Name</w:t>
             </w:r>
           </w:p>
         </w:tc>
@@ -10663,14 +10878,7 @@
           <w:rFonts w:ascii="Agency FB" w:hAnsi="Agency FB"/>
           <w:lang w:bidi="ar-SY"/>
         </w:rPr>
-        <w:t>3.3.2 S</w:t>
-      </w:r>
-      <w:r>
-        <w:rPr>
-          <w:rFonts w:ascii="Agency FB" w:hAnsi="Agency FB"/>
-          <w:lang w:bidi="ar-SY"/>
-        </w:rPr>
-        <w:t>ecurity</w:t>
+        <w:t>3.3.2 Security</w:t>
       </w:r>
       <w:r>
         <w:rPr>
@@ -10699,16 +10907,7 @@
           <w:szCs w:val="23"/>
           <w:lang w:bidi="ar-SY"/>
         </w:rPr>
-        <w:t>Security</w:t>
-      </w:r>
-      <w:r>
-        <w:rPr>
-          <w:rFonts w:ascii="Agency FB" w:hAnsi="Agency FB" w:cs="Arial"/>
-          <w:sz w:val="23"/>
-          <w:szCs w:val="23"/>
-          <w:lang w:bidi="ar-SY"/>
-        </w:rPr>
-        <w:t xml:space="preserve"> is an idea implemented to protect software against malicious attacks so that the software continues to function correctly under such potential risks.</w:t>
+        <w:t>Security is an idea implemented to protect software against malicious attacks so that the software continues to function correctly under such potential risks.</w:t>
       </w:r>
     </w:p>
     <w:p>
@@ -10726,14 +10925,7 @@
           <w:rFonts w:ascii="Agency FB" w:hAnsi="Agency FB"/>
           <w:lang w:bidi="ar-SY"/>
         </w:rPr>
-        <w:t xml:space="preserve">3.3.3 </w:t>
-      </w:r>
-      <w:r>
-        <w:rPr>
-          <w:rFonts w:ascii="Agency FB" w:hAnsi="Agency FB"/>
-          <w:lang w:bidi="ar-SY"/>
-        </w:rPr>
-        <w:t>Usability</w:t>
+        <w:t>3.3.3 Usability</w:t>
       </w:r>
       <w:r>
         <w:rPr>

</xml_diff>